<commit_message>
Agregar archivo word con prints de pantalla y documentacion
</commit_message>
<xml_diff>
--- a/Actividad4_db_no_relacional_mongodb.docx
+++ b/Actividad4_db_no_relacional_mongodb.docx
@@ -189,10 +189,12 @@
           <w:szCs w:val="24"/>
           <w:lang w:val="es-EC"/>
         </w:rPr>
-        <w:t xml:space="preserve">Nombre DB: </w:t>
-      </w:r>
-      <w:bookmarkStart w:id="0" w:name="_GoBack"/>
-      <w:r>
+        <w:t>Nombre DB: utpl_demo01</w:t>
+      </w:r>
+    </w:p>
+    <w:p>
+      <w:pPr>
+        <w:pStyle w:val="Sinespaciado"/>
         <w:rPr>
           <w:rStyle w:val="Ttulo2Car"/>
           <w:color w:val="auto"/>
@@ -200,64 +202,51 @@
           <w:szCs w:val="24"/>
           <w:lang w:val="es-EC"/>
         </w:rPr>
-        <w:t>utpl_demo01</w:t>
-      </w:r>
-      <w:bookmarkEnd w:id="0"/>
+      </w:pPr>
+      <w:r>
+        <w:rPr>
+          <w:rStyle w:val="Ttulo2Car"/>
+          <w:color w:val="auto"/>
+          <w:sz w:val="24"/>
+          <w:szCs w:val="24"/>
+          <w:lang w:val="es-EC"/>
+        </w:rPr>
+        <w:t>Nombre c</w:t>
+      </w:r>
+      <w:r>
+        <w:rPr>
+          <w:rStyle w:val="Ttulo2Car"/>
+          <w:color w:val="auto"/>
+          <w:sz w:val="24"/>
+          <w:szCs w:val="24"/>
+          <w:lang w:val="es-EC"/>
+        </w:rPr>
+        <w:t xml:space="preserve">olección: </w:t>
+      </w:r>
+      <w:r>
+        <w:rPr>
+          <w:rStyle w:val="Ttulo2Car"/>
+          <w:color w:val="auto"/>
+          <w:sz w:val="24"/>
+          <w:szCs w:val="24"/>
+          <w:lang w:val="es-EC"/>
+        </w:rPr>
+        <w:t>ciudad</w:t>
+      </w:r>
     </w:p>
     <w:p>
       <w:pPr>
         <w:pStyle w:val="Sinespaciado"/>
         <w:rPr>
-          <w:rStyle w:val="Ttulo2Car"/>
-          <w:color w:val="auto"/>
-          <w:sz w:val="24"/>
-          <w:szCs w:val="24"/>
-          <w:lang w:val="es-EC"/>
-        </w:rPr>
-      </w:pPr>
-      <w:r>
-        <w:rPr>
-          <w:rStyle w:val="Ttulo2Car"/>
-          <w:color w:val="auto"/>
-          <w:sz w:val="24"/>
-          <w:szCs w:val="24"/>
-          <w:lang w:val="es-EC"/>
-        </w:rPr>
-        <w:t>Nombre c</w:t>
-      </w:r>
-      <w:r>
-        <w:rPr>
-          <w:rStyle w:val="Ttulo2Car"/>
-          <w:color w:val="auto"/>
-          <w:sz w:val="24"/>
-          <w:szCs w:val="24"/>
-          <w:lang w:val="es-EC"/>
-        </w:rPr>
-        <w:t xml:space="preserve">olección: </w:t>
-      </w:r>
-      <w:r>
-        <w:rPr>
-          <w:rStyle w:val="Ttulo2Car"/>
-          <w:color w:val="auto"/>
-          <w:sz w:val="24"/>
-          <w:szCs w:val="24"/>
-          <w:lang w:val="es-EC"/>
-        </w:rPr>
-        <w:t>ciudad</w:t>
-      </w:r>
-    </w:p>
-    <w:p>
-      <w:pPr>
-        <w:pStyle w:val="Sinespaciado"/>
-        <w:rPr>
           <w:szCs w:val="20"/>
           <w:lang w:val="es-EC"/>
         </w:rPr>
       </w:pPr>
       <w:r>
         <w:rPr>
+          <w:noProof/>
           <w:szCs w:val="20"/>
-          <w:lang w:val="es-EC"/>
+          <w:lang w:val="es-EC" w:eastAsia="es-EC"/>
         </w:rPr>
         <w:drawing>
           <wp:inline distT="0" distB="0" distL="0" distR="0" wp14:anchorId="4B1AA23D" wp14:editId="0B65706F">
@@ -314,6 +303,7 @@
           <w:color w:val="auto"/>
           <w:sz w:val="24"/>
           <w:szCs w:val="24"/>
+          <w:lang w:val="es-EC"/>
         </w:rPr>
       </w:pPr>
       <w:r>
@@ -323,6 +313,7 @@
           <w:color w:val="auto"/>
           <w:sz w:val="24"/>
           <w:szCs w:val="24"/>
+          <w:lang w:val="es-EC"/>
         </w:rPr>
         <w:t>Creamos una nueva colección</w:t>
       </w:r>
@@ -390,8 +381,9 @@
       </w:pPr>
       <w:r>
         <w:rPr>
+          <w:noProof/>
           <w:szCs w:val="20"/>
-          <w:lang w:val="es-EC"/>
+          <w:lang w:val="es-EC" w:eastAsia="es-EC"/>
         </w:rPr>
         <w:drawing>
           <wp:inline distT="0" distB="0" distL="0" distR="0" wp14:anchorId="58EE8A56" wp14:editId="67AE30AD">
@@ -483,8 +475,9 @@
       </w:pPr>
       <w:r>
         <w:rPr>
+          <w:noProof/>
           <w:szCs w:val="20"/>
-          <w:lang w:val="es-EC"/>
+          <w:lang w:val="es-EC" w:eastAsia="es-EC"/>
         </w:rPr>
         <w:drawing>
           <wp:inline distT="0" distB="0" distL="0" distR="0" wp14:anchorId="18382D0B" wp14:editId="5EFD10D1">
@@ -534,6 +527,173 @@
     </w:p>
     <w:p>
       <w:pPr>
+        <w:jc w:val="both"/>
+        <w:rPr>
+          <w:rStyle w:val="Ttulo2Car"/>
+          <w:b/>
+          <w:color w:val="auto"/>
+          <w:sz w:val="24"/>
+          <w:szCs w:val="24"/>
+          <w:lang w:val="es-EC"/>
+        </w:rPr>
+      </w:pPr>
+      <w:r>
+        <w:rPr>
+          <w:rStyle w:val="Ttulo2Car"/>
+          <w:b/>
+          <w:color w:val="auto"/>
+          <w:sz w:val="24"/>
+          <w:szCs w:val="24"/>
+          <w:lang w:val="es-EC"/>
+        </w:rPr>
+        <w:t xml:space="preserve">BD y colecciones </w:t>
+      </w:r>
+      <w:r>
+        <w:rPr>
+          <w:rStyle w:val="Ttulo2Car"/>
+          <w:b/>
+          <w:color w:val="auto"/>
+          <w:sz w:val="24"/>
+          <w:szCs w:val="24"/>
+          <w:lang w:val="es-EC"/>
+        </w:rPr>
+        <w:t>con documentos luego de la ejecución de los scripts de Python:</w:t>
+      </w:r>
+    </w:p>
+    <w:p>
+      <w:pPr>
+        <w:jc w:val="both"/>
+        <w:rPr>
+          <w:rStyle w:val="Ttulo2Car"/>
+          <w:b/>
+          <w:color w:val="auto"/>
+          <w:sz w:val="24"/>
+          <w:szCs w:val="24"/>
+          <w:lang w:val="es-EC"/>
+        </w:rPr>
+      </w:pPr>
+      <w:r>
+        <w:rPr>
+          <w:rStyle w:val="Ttulo2Car"/>
+          <w:b/>
+          <w:color w:val="auto"/>
+          <w:sz w:val="24"/>
+          <w:szCs w:val="24"/>
+          <w:lang w:val="es-EC"/>
+        </w:rPr>
+        <w:drawing>
+          <wp:inline distT="0" distB="0" distL="0" distR="0" wp14:anchorId="4F76F79E" wp14:editId="72157881">
+            <wp:extent cx="5943600" cy="4623435"/>
+            <wp:effectExtent l="0" t="0" r="0" b="5715"/>
+            <wp:docPr id="3" name="Imagen 3"/>
+            <wp:cNvGraphicFramePr>
+              <a:graphicFrameLocks xmlns:a="http://schemas.openxmlformats.org/drawingml/2006/main" noChangeAspect="1"/>
+            </wp:cNvGraphicFramePr>
+            <a:graphic xmlns:a="http://schemas.openxmlformats.org/drawingml/2006/main">
+              <a:graphicData uri="http://schemas.openxmlformats.org/drawingml/2006/picture">
+                <pic:pic xmlns:pic="http://schemas.openxmlformats.org/drawingml/2006/picture">
+                  <pic:nvPicPr>
+                    <pic:cNvPr id="1" name=""/>
+                    <pic:cNvPicPr/>
+                  </pic:nvPicPr>
+                  <pic:blipFill>
+                    <a:blip r:embed="rId12"/>
+                    <a:stretch>
+                      <a:fillRect/>
+                    </a:stretch>
+                  </pic:blipFill>
+                  <pic:spPr>
+                    <a:xfrm>
+                      <a:off x="0" y="0"/>
+                      <a:ext cx="5943600" cy="4623435"/>
+                    </a:xfrm>
+                    <a:prstGeom prst="rect">
+                      <a:avLst/>
+                    </a:prstGeom>
+                  </pic:spPr>
+                </pic:pic>
+              </a:graphicData>
+            </a:graphic>
+          </wp:inline>
+        </w:drawing>
+      </w:r>
+    </w:p>
+    <w:p>
+      <w:pPr>
+        <w:jc w:val="both"/>
+        <w:rPr>
+          <w:rStyle w:val="Ttulo2Car"/>
+          <w:b/>
+          <w:color w:val="auto"/>
+          <w:sz w:val="24"/>
+          <w:szCs w:val="24"/>
+          <w:lang w:val="es-EC"/>
+        </w:rPr>
+      </w:pPr>
+    </w:p>
+    <w:p>
+      <w:pPr>
+        <w:jc w:val="both"/>
+        <w:rPr>
+          <w:rStyle w:val="Ttulo2Car"/>
+          <w:b/>
+          <w:color w:val="auto"/>
+          <w:sz w:val="24"/>
+          <w:szCs w:val="24"/>
+          <w:lang w:val="es-EC"/>
+        </w:rPr>
+      </w:pPr>
+      <w:r>
+        <w:rPr>
+          <w:rStyle w:val="Ttulo2Car"/>
+          <w:b/>
+          <w:color w:val="auto"/>
+          <w:sz w:val="24"/>
+          <w:szCs w:val="24"/>
+          <w:lang w:val="es-EC"/>
+        </w:rPr>
+        <w:lastRenderedPageBreak/>
+        <w:drawing>
+          <wp:inline distT="0" distB="0" distL="0" distR="0" wp14:anchorId="511138E3" wp14:editId="60E2F168">
+            <wp:extent cx="5943600" cy="4643755"/>
+            <wp:effectExtent l="0" t="0" r="0" b="4445"/>
+            <wp:docPr id="4" name="Imagen 4"/>
+            <wp:cNvGraphicFramePr>
+              <a:graphicFrameLocks xmlns:a="http://schemas.openxmlformats.org/drawingml/2006/main" noChangeAspect="1"/>
+            </wp:cNvGraphicFramePr>
+            <a:graphic xmlns:a="http://schemas.openxmlformats.org/drawingml/2006/main">
+              <a:graphicData uri="http://schemas.openxmlformats.org/drawingml/2006/picture">
+                <pic:pic xmlns:pic="http://schemas.openxmlformats.org/drawingml/2006/picture">
+                  <pic:nvPicPr>
+                    <pic:cNvPr id="1" name=""/>
+                    <pic:cNvPicPr/>
+                  </pic:nvPicPr>
+                  <pic:blipFill>
+                    <a:blip r:embed="rId13"/>
+                    <a:stretch>
+                      <a:fillRect/>
+                    </a:stretch>
+                  </pic:blipFill>
+                  <pic:spPr>
+                    <a:xfrm>
+                      <a:off x="0" y="0"/>
+                      <a:ext cx="5943600" cy="4643755"/>
+                    </a:xfrm>
+                    <a:prstGeom prst="rect">
+                      <a:avLst/>
+                    </a:prstGeom>
+                  </pic:spPr>
+                </pic:pic>
+              </a:graphicData>
+            </a:graphic>
+          </wp:inline>
+        </w:drawing>
+      </w:r>
+      <w:bookmarkStart w:id="0" w:name="_GoBack"/>
+      <w:bookmarkEnd w:id="0"/>
+    </w:p>
+    <w:p>
+      <w:pPr>
         <w:pStyle w:val="Sinespaciado"/>
         <w:rPr>
           <w:szCs w:val="20"/>
@@ -542,8 +702,8 @@
       </w:pPr>
     </w:p>
     <w:sectPr>
-      <w:headerReference w:type="default" r:id="rId12"/>
-      <w:footerReference w:type="default" r:id="rId13"/>
+      <w:headerReference w:type="default" r:id="rId14"/>
+      <w:footerReference w:type="default" r:id="rId15"/>
       <w:pgSz w:w="12240" w:h="15840"/>
       <w:pgMar w:top="1440" w:right="1440" w:bottom="1440" w:left="1440" w:header="720" w:footer="720" w:gutter="0"/>
       <w:cols w:space="720"/>
@@ -609,7 +769,7 @@
             <w:noProof/>
             <w:lang w:val="es-ES"/>
           </w:rPr>
-          <w:t>2</w:t>
+          <w:t>3</w:t>
         </w:r>
         <w:r>
           <w:fldChar w:fldCharType="end"/>
@@ -2615,7 +2775,7 @@
 </file>
 
 <file path=customXml/itemProps1.xml><?xml version="1.0" encoding="utf-8"?>
-<ds:datastoreItem xmlns:ds="http://schemas.openxmlformats.org/officeDocument/2006/customXml" ds:itemID="{3356261C-FFA0-4E45-B862-FE8743333305}">
+<ds:datastoreItem xmlns:ds="http://schemas.openxmlformats.org/officeDocument/2006/customXml" ds:itemID="{B1064AA0-6F19-44F4-B3AA-A344BF4B9FD4}">
   <ds:schemaRefs>
     <ds:schemaRef ds:uri="http://schemas.openxmlformats.org/officeDocument/2006/bibliography"/>
   </ds:schemaRefs>

</xml_diff>

<commit_message>
Agregar archivo word con prints de pantalla y documentacion y repo Git
</commit_message>
<xml_diff>
--- a/Actividad4_db_no_relacional_mongodb.docx
+++ b/Actividad4_db_no_relacional_mongodb.docx
@@ -115,34 +115,26 @@
       <w:pPr>
         <w:jc w:val="both"/>
         <w:rPr>
+          <w:lang w:val="es-EC"/>
+        </w:rPr>
+      </w:pPr>
+      <w:r>
+        <w:rPr>
           <w:rFonts w:cstheme="minorHAnsi"/>
           <w:sz w:val="24"/>
           <w:szCs w:val="24"/>
           <w:shd w:val="clear" w:color="auto" w:fill="FFFFFF"/>
           <w:lang w:val="es-EC"/>
         </w:rPr>
-      </w:pPr>
-      <w:r>
-        <w:rPr>
-          <w:rFonts w:cstheme="minorHAnsi"/>
-          <w:sz w:val="24"/>
-          <w:szCs w:val="24"/>
-          <w:shd w:val="clear" w:color="auto" w:fill="FFFFFF"/>
-          <w:lang w:val="es-EC"/>
-        </w:rPr>
         <w:t xml:space="preserve">URL del repositorio en GitHub: </w:t>
       </w:r>
       <w:hyperlink r:id="rId8" w:history="1">
         <w:r>
           <w:rPr>
             <w:rStyle w:val="Hipervnculo"/>
-            <w:rFonts w:cstheme="minorHAnsi"/>
-            <w:sz w:val="24"/>
-            <w:szCs w:val="24"/>
-            <w:shd w:val="clear" w:color="auto" w:fill="FFFFFF"/>
             <w:lang w:val="es-EC"/>
           </w:rPr>
-          <w:t>https://github.com/jdicao/UTPL.Iteroperabilidad.TareaApi.git</w:t>
+          <w:t>https://github.com/jdicao/semana6_2_2_3_ejemplo_01.git</w:t>
         </w:r>
       </w:hyperlink>
     </w:p>
@@ -158,6 +150,8 @@
           <w:lang w:val="es-EC"/>
         </w:rPr>
       </w:pPr>
+      <w:bookmarkStart w:id="0" w:name="_GoBack"/>
+      <w:bookmarkEnd w:id="0"/>
       <w:r>
         <w:rPr>
           <w:rStyle w:val="Ttulo2Car"/>
@@ -576,10 +570,11 @@
         <w:rPr>
           <w:rStyle w:val="Ttulo2Car"/>
           <w:b/>
+          <w:noProof/>
           <w:color w:val="auto"/>
           <w:sz w:val="24"/>
           <w:szCs w:val="24"/>
-          <w:lang w:val="es-EC"/>
+          <w:lang w:val="es-EC" w:eastAsia="es-EC"/>
         </w:rPr>
         <w:drawing>
           <wp:inline distT="0" distB="0" distL="0" distR="0" wp14:anchorId="4F76F79E" wp14:editId="72157881">
@@ -647,10 +642,11 @@
         <w:rPr>
           <w:rStyle w:val="Ttulo2Car"/>
           <w:b/>
+          <w:noProof/>
           <w:color w:val="auto"/>
           <w:sz w:val="24"/>
           <w:szCs w:val="24"/>
-          <w:lang w:val="es-EC"/>
+          <w:lang w:val="es-EC" w:eastAsia="es-EC"/>
         </w:rPr>
         <w:lastRenderedPageBreak/>
         <w:drawing>
@@ -689,8 +685,6 @@
           </wp:inline>
         </w:drawing>
       </w:r>
-      <w:bookmarkStart w:id="0" w:name="_GoBack"/>
-      <w:bookmarkEnd w:id="0"/>
     </w:p>
     <w:p>
       <w:pPr>
@@ -2775,7 +2769,7 @@
 </file>
 
 <file path=customXml/itemProps1.xml><?xml version="1.0" encoding="utf-8"?>
-<ds:datastoreItem xmlns:ds="http://schemas.openxmlformats.org/officeDocument/2006/customXml" ds:itemID="{B1064AA0-6F19-44F4-B3AA-A344BF4B9FD4}">
+<ds:datastoreItem xmlns:ds="http://schemas.openxmlformats.org/officeDocument/2006/customXml" ds:itemID="{246547D0-849D-4AA2-B4AF-D9EB4CD5BE96}">
   <ds:schemaRefs>
     <ds:schemaRef ds:uri="http://schemas.openxmlformats.org/officeDocument/2006/bibliography"/>
   </ds:schemaRefs>

</xml_diff>